<commit_message>
adding turn who feature
</commit_message>
<xml_diff>
--- a/Project1_SEI_Ali_Aljamid.docx
+++ b/Project1_SEI_Ali_Aljamid.docx
@@ -65,7 +65,6 @@
     </w:p>
     <w:p>
       <w:pPr>
-        <w:jc w:val="center"/>
         <w:rPr>
           <w:rFonts w:ascii="Ubuntu" w:hAnsi="Ubuntu"/>
           <w:color w:val="FFFFFF" w:themeColor="background1"/>
@@ -84,28 +83,24 @@
           <w:szCs w:val="44"/>
         </w:rPr>
       </w:pPr>
-    </w:p>
-    <w:p>
-      <w:pPr>
-        <w:jc w:val="center"/>
+      <w:r>
         <w:rPr>
           <w:rFonts w:ascii="Ubuntu" w:hAnsi="Ubuntu"/>
           <w:color w:val="FFFFFF" w:themeColor="background1"/>
           <w:sz w:val="44"/>
           <w:szCs w:val="44"/>
         </w:rPr>
-      </w:pPr>
-    </w:p>
-    <w:p>
-      <w:pPr>
-        <w:jc w:val="center"/>
+        <w:t>Project #</w:t>
+      </w:r>
+      <w:r>
         <w:rPr>
           <w:rFonts w:ascii="Ubuntu" w:hAnsi="Ubuntu"/>
           <w:color w:val="FFFFFF" w:themeColor="background1"/>
           <w:sz w:val="44"/>
           <w:szCs w:val="44"/>
         </w:rPr>
-      </w:pPr>
+        <w:softHyphen/>
+      </w:r>
       <w:r>
         <w:rPr>
           <w:rFonts w:ascii="Ubuntu" w:hAnsi="Ubuntu"/>
@@ -113,7 +108,7 @@
           <w:sz w:val="44"/>
           <w:szCs w:val="44"/>
         </w:rPr>
-        <w:t xml:space="preserve">Project #1: </w:t>
+        <w:t xml:space="preserve">1: </w:t>
       </w:r>
     </w:p>
     <w:p>
@@ -194,7 +189,6 @@
     </w:p>
     <w:p>
       <w:pPr>
-        <w:jc w:val="center"/>
         <w:rPr>
           <w:rFonts w:ascii="Ubuntu" w:hAnsi="Ubuntu"/>
           <w:color w:val="FFFFFF" w:themeColor="background1"/>
@@ -238,6 +232,70 @@
         <w:rPr>
           <w:rFonts w:ascii="Ubuntu" w:hAnsi="Ubuntu"/>
           <w:color w:val="FFFFFF" w:themeColor="background1"/>
+          <w:sz w:val="44"/>
+          <w:szCs w:val="44"/>
+        </w:rPr>
+      </w:pPr>
+    </w:p>
+    <w:p>
+      <w:pPr>
+        <w:jc w:val="center"/>
+        <w:rPr>
+          <w:rFonts w:ascii="Ubuntu" w:hAnsi="Ubuntu"/>
+          <w:color w:val="FFFFFF" w:themeColor="background1"/>
+          <w:sz w:val="44"/>
+          <w:szCs w:val="44"/>
+        </w:rPr>
+      </w:pPr>
+    </w:p>
+    <w:p>
+      <w:pPr>
+        <w:jc w:val="center"/>
+        <w:rPr>
+          <w:rFonts w:ascii="Ubuntu" w:hAnsi="Ubuntu"/>
+          <w:color w:val="FFFFFF" w:themeColor="background1"/>
+          <w:sz w:val="44"/>
+          <w:szCs w:val="44"/>
+        </w:rPr>
+      </w:pPr>
+    </w:p>
+    <w:p>
+      <w:pPr>
+        <w:jc w:val="center"/>
+        <w:rPr>
+          <w:rFonts w:ascii="Ubuntu" w:hAnsi="Ubuntu"/>
+          <w:color w:val="FFFFFF" w:themeColor="background1"/>
+          <w:sz w:val="72"/>
+          <w:szCs w:val="72"/>
+        </w:rPr>
+      </w:pPr>
+      <w:r>
+        <w:rPr>
+          <w:rFonts w:ascii="Ubuntu" w:hAnsi="Ubuntu"/>
+          <w:color w:val="FFFFFF" w:themeColor="background1"/>
+          <w:sz w:val="72"/>
+          <w:szCs w:val="72"/>
+        </w:rPr>
+        <w:t>X    |    O</w:t>
+      </w:r>
+    </w:p>
+    <w:p>
+      <w:pPr>
+        <w:jc w:val="center"/>
+        <w:rPr>
+          <w:rFonts w:ascii="Ubuntu" w:hAnsi="Ubuntu"/>
+          <w:color w:val="FFFFFF" w:themeColor="background1"/>
+          <w:sz w:val="44"/>
+          <w:szCs w:val="44"/>
+        </w:rPr>
+      </w:pPr>
+    </w:p>
+    <w:p>
+      <w:pPr>
+        <w:jc w:val="center"/>
+        <w:rPr>
+          <w:rFonts w:ascii="Ubuntu" w:hAnsi="Ubuntu"/>
+          <w:color w:val="FFFFFF" w:themeColor="background1"/>
         </w:rPr>
       </w:pPr>
     </w:p>
@@ -255,6 +313,8 @@
         </w:rPr>
         <w:br w:type="page"/>
       </w:r>
+      <w:bookmarkStart w:id="0" w:name="_GoBack"/>
+      <w:bookmarkEnd w:id="0"/>
     </w:p>
     <w:p>
       <w:pPr>
@@ -301,20 +361,13 @@
         </w:rPr>
         <w:t xml:space="preserve">Introduction </w:t>
       </w:r>
-      <w:r>
-        <w:rPr>
-          <w:rFonts w:ascii="Ubuntu" w:hAnsi="Ubuntu"/>
-          <w:color w:val="FFFFFF" w:themeColor="background1"/>
-        </w:rPr>
-        <w:t>…………………………………………………………………………………</w:t>
-      </w:r>
       <w:proofErr w:type="gramStart"/>
       <w:r>
         <w:rPr>
           <w:rFonts w:ascii="Ubuntu" w:hAnsi="Ubuntu"/>
           <w:color w:val="FFFFFF" w:themeColor="background1"/>
         </w:rPr>
-        <w:t>…..</w:t>
+        <w:t>&amp;  Game</w:t>
       </w:r>
       <w:proofErr w:type="gramEnd"/>
       <w:r>
@@ -322,7 +375,21 @@
           <w:rFonts w:ascii="Ubuntu" w:hAnsi="Ubuntu"/>
           <w:color w:val="FFFFFF" w:themeColor="background1"/>
         </w:rPr>
-        <w:t xml:space="preserve"> </w:t>
+        <w:t xml:space="preserve"> Info </w:t>
+      </w:r>
+      <w:r>
+        <w:rPr>
+          <w:rFonts w:ascii="Ubuntu" w:hAnsi="Ubuntu"/>
+          <w:color w:val="FFFFFF" w:themeColor="background1"/>
+        </w:rPr>
+        <w:t>…………………………………………………………………</w:t>
+      </w:r>
+      <w:r>
+        <w:rPr>
+          <w:rFonts w:ascii="Ubuntu" w:hAnsi="Ubuntu"/>
+          <w:color w:val="FFFFFF" w:themeColor="background1"/>
+        </w:rPr>
+        <w:t xml:space="preserve">….. </w:t>
       </w:r>
       <w:r>
         <w:rPr>
@@ -399,23 +466,21 @@
           <w:rFonts w:ascii="Ubuntu" w:hAnsi="Ubuntu"/>
           <w:color w:val="FFFFFF" w:themeColor="background1"/>
         </w:rPr>
-        <w:t>User Stories ………………………………………………………………………………</w:t>
-      </w:r>
-      <w:proofErr w:type="gramStart"/>
-      <w:r>
-        <w:rPr>
-          <w:rFonts w:ascii="Ubuntu" w:hAnsi="Ubuntu"/>
-          <w:color w:val="FFFFFF" w:themeColor="background1"/>
-        </w:rPr>
-        <w:t>…..</w:t>
-      </w:r>
-      <w:proofErr w:type="gramEnd"/>
-      <w:r>
-        <w:rPr>
-          <w:rFonts w:ascii="Ubuntu" w:hAnsi="Ubuntu"/>
-          <w:color w:val="FFFFFF" w:themeColor="background1"/>
-        </w:rPr>
-        <w:t xml:space="preserve"> … 4</w:t>
+        <w:t>User Stories …………………………………………………………………………………..</w:t>
+      </w:r>
+      <w:r>
+        <w:rPr>
+          <w:rFonts w:ascii="Ubuntu" w:hAnsi="Ubuntu"/>
+          <w:color w:val="FFFFFF" w:themeColor="background1"/>
+        </w:rPr>
+        <w:t>.</w:t>
+      </w:r>
+      <w:r>
+        <w:rPr>
+          <w:rFonts w:ascii="Ubuntu" w:hAnsi="Ubuntu"/>
+          <w:color w:val="FFFFFF" w:themeColor="background1"/>
+        </w:rPr>
+        <w:t>… 4</w:t>
       </w:r>
     </w:p>
     <w:p>
@@ -436,7 +501,14 @@
           <w:rFonts w:ascii="Ubuntu" w:hAnsi="Ubuntu"/>
           <w:color w:val="FFFFFF" w:themeColor="background1"/>
         </w:rPr>
-        <w:t>Wireframing</w:t>
+        <w:t>Wirefram</w:t>
+      </w:r>
+      <w:r>
+        <w:rPr>
+          <w:rFonts w:ascii="Ubuntu" w:hAnsi="Ubuntu"/>
+          <w:color w:val="FFFFFF" w:themeColor="background1"/>
+        </w:rPr>
+        <w:t>e</w:t>
       </w:r>
       <w:r>
         <w:rPr>
@@ -480,7 +552,35 @@
           <w:rFonts w:ascii="Ubuntu" w:hAnsi="Ubuntu"/>
           <w:color w:val="FFFFFF" w:themeColor="background1"/>
         </w:rPr>
-        <w:t xml:space="preserve">………………………………………………………………………… </w:t>
+        <w:t>………………………</w:t>
+      </w:r>
+      <w:r>
+        <w:rPr>
+          <w:rFonts w:ascii="Ubuntu" w:hAnsi="Ubuntu"/>
+          <w:color w:val="FFFFFF" w:themeColor="background1"/>
+        </w:rPr>
+        <w:t>..</w:t>
+      </w:r>
+      <w:r>
+        <w:rPr>
+          <w:rFonts w:ascii="Ubuntu" w:hAnsi="Ubuntu"/>
+          <w:color w:val="FFFFFF" w:themeColor="background1"/>
+        </w:rPr>
+        <w:t>……………………………………………</w:t>
+      </w:r>
+      <w:r>
+        <w:rPr>
+          <w:rFonts w:ascii="Ubuntu" w:hAnsi="Ubuntu"/>
+          <w:color w:val="FFFFFF" w:themeColor="background1"/>
+        </w:rPr>
+        <w:t>…</w:t>
+      </w:r>
+      <w:r>
+        <w:rPr>
+          <w:rFonts w:ascii="Ubuntu" w:hAnsi="Ubuntu"/>
+          <w:color w:val="FFFFFF" w:themeColor="background1"/>
+        </w:rPr>
+        <w:t xml:space="preserve">… </w:t>
       </w:r>
       <w:r>
         <w:rPr>
@@ -516,7 +616,15 @@
           <w:rFonts w:ascii="Ubuntu" w:hAnsi="Ubuntu"/>
           <w:color w:val="FFFFFF" w:themeColor="background1"/>
         </w:rPr>
-        <w:t xml:space="preserve">View </w:t>
+        <w:t>View .</w:t>
+      </w:r>
+      <w:proofErr w:type="gramEnd"/>
+      <w:r>
+        <w:rPr>
+          <w:rFonts w:ascii="Ubuntu" w:hAnsi="Ubuntu"/>
+          <w:color w:val="FFFFFF" w:themeColor="background1"/>
+        </w:rPr>
+        <w:t>…………………</w:t>
       </w:r>
       <w:r>
         <w:rPr>
@@ -525,13 +633,12 @@
         </w:rPr>
         <w:t>.</w:t>
       </w:r>
-      <w:proofErr w:type="gramEnd"/>
-      <w:r>
-        <w:rPr>
-          <w:rFonts w:ascii="Ubuntu" w:hAnsi="Ubuntu"/>
-          <w:color w:val="FFFFFF" w:themeColor="background1"/>
-        </w:rPr>
-        <w:t>…………………………………………………………………………</w:t>
+      <w:r>
+        <w:rPr>
+          <w:rFonts w:ascii="Ubuntu" w:hAnsi="Ubuntu"/>
+          <w:color w:val="FFFFFF" w:themeColor="background1"/>
+        </w:rPr>
+        <w:t>………………………………………………………</w:t>
       </w:r>
       <w:r>
         <w:rPr>
@@ -552,7 +659,7 @@
           <w:rFonts w:ascii="Ubuntu" w:hAnsi="Ubuntu"/>
           <w:color w:val="FFFFFF" w:themeColor="background1"/>
         </w:rPr>
-        <w:t>5</w:t>
+        <w:t xml:space="preserve"> 6</w:t>
       </w:r>
     </w:p>
     <w:p>
@@ -580,30 +687,7 @@
           <w:rFonts w:ascii="Ubuntu" w:hAnsi="Ubuntu"/>
           <w:color w:val="FFFFFF" w:themeColor="background1"/>
         </w:rPr>
-        <w:t xml:space="preserve"> ………………………………………………………………………………………</w:t>
-      </w:r>
-      <w:proofErr w:type="gramStart"/>
-      <w:r>
-        <w:rPr>
-          <w:rFonts w:ascii="Ubuntu" w:hAnsi="Ubuntu"/>
-          <w:color w:val="FFFFFF" w:themeColor="background1"/>
-        </w:rPr>
-        <w:t>…..</w:t>
-      </w:r>
-      <w:proofErr w:type="gramEnd"/>
-      <w:r>
-        <w:rPr>
-          <w:rFonts w:ascii="Ubuntu" w:hAnsi="Ubuntu"/>
-          <w:color w:val="FFFFFF" w:themeColor="background1"/>
-        </w:rPr>
         <w:t xml:space="preserve"> </w:t>
-      </w:r>
-      <w:r>
-        <w:rPr>
-          <w:rFonts w:ascii="Ubuntu" w:hAnsi="Ubuntu"/>
-          <w:color w:val="FFFFFF" w:themeColor="background1"/>
-        </w:rPr>
-        <w:t>6</w:t>
       </w:r>
     </w:p>
     <w:p>
@@ -626,6 +710,64 @@
         </w:rPr>
         <w:t xml:space="preserve">Desktop View </w:t>
       </w:r>
+      <w:r>
+        <w:rPr>
+          <w:rFonts w:ascii="Ubuntu" w:hAnsi="Ubuntu"/>
+          <w:color w:val="FFFFFF" w:themeColor="background1"/>
+        </w:rPr>
+        <w:t>…………………</w:t>
+      </w:r>
+      <w:r>
+        <w:rPr>
+          <w:rFonts w:ascii="Ubuntu" w:hAnsi="Ubuntu"/>
+          <w:color w:val="FFFFFF" w:themeColor="background1"/>
+        </w:rPr>
+        <w:t>………….</w:t>
+      </w:r>
+      <w:r>
+        <w:rPr>
+          <w:rFonts w:ascii="Ubuntu" w:hAnsi="Ubuntu"/>
+          <w:color w:val="FFFFFF" w:themeColor="background1"/>
+        </w:rPr>
+        <w:t>………………………………</w:t>
+      </w:r>
+      <w:r>
+        <w:rPr>
+          <w:rFonts w:ascii="Ubuntu" w:hAnsi="Ubuntu"/>
+          <w:color w:val="FFFFFF" w:themeColor="background1"/>
+        </w:rPr>
+        <w:t>…</w:t>
+      </w:r>
+      <w:r>
+        <w:rPr>
+          <w:rFonts w:ascii="Ubuntu" w:hAnsi="Ubuntu"/>
+          <w:color w:val="FFFFFF" w:themeColor="background1"/>
+        </w:rPr>
+        <w:t>………</w:t>
+      </w:r>
+      <w:proofErr w:type="gramStart"/>
+      <w:r>
+        <w:rPr>
+          <w:rFonts w:ascii="Ubuntu" w:hAnsi="Ubuntu"/>
+          <w:color w:val="FFFFFF" w:themeColor="background1"/>
+        </w:rPr>
+        <w:t>…..</w:t>
+      </w:r>
+      <w:proofErr w:type="gramEnd"/>
+      <w:r>
+        <w:rPr>
+          <w:rFonts w:ascii="Ubuntu" w:hAnsi="Ubuntu"/>
+          <w:color w:val="FFFFFF" w:themeColor="background1"/>
+        </w:rPr>
+        <w:t xml:space="preserve"> </w:t>
+      </w:r>
+      <w:r>
+        <w:rPr>
+          <w:rFonts w:ascii="Ubuntu" w:hAnsi="Ubuntu"/>
+          <w:color w:val="FFFFFF" w:themeColor="background1"/>
+        </w:rPr>
+        <w:t>7</w:t>
+      </w:r>
     </w:p>
     <w:p>
       <w:pPr>
@@ -647,6 +789,71 @@
         </w:rPr>
         <w:t xml:space="preserve">Mobile View </w:t>
       </w:r>
+      <w:r>
+        <w:rPr>
+          <w:rFonts w:ascii="Ubuntu" w:hAnsi="Ubuntu"/>
+          <w:color w:val="FFFFFF" w:themeColor="background1"/>
+        </w:rPr>
+        <w:t>……</w:t>
+      </w:r>
+      <w:proofErr w:type="gramStart"/>
+      <w:r>
+        <w:rPr>
+          <w:rFonts w:ascii="Ubuntu" w:hAnsi="Ubuntu"/>
+          <w:color w:val="FFFFFF" w:themeColor="background1"/>
+        </w:rPr>
+        <w:t>…</w:t>
+      </w:r>
+      <w:r>
+        <w:rPr>
+          <w:rFonts w:ascii="Ubuntu" w:hAnsi="Ubuntu"/>
+          <w:color w:val="FFFFFF" w:themeColor="background1"/>
+        </w:rPr>
+        <w:t>..</w:t>
+      </w:r>
+      <w:proofErr w:type="gramEnd"/>
+      <w:r>
+        <w:rPr>
+          <w:rFonts w:ascii="Ubuntu" w:hAnsi="Ubuntu"/>
+          <w:color w:val="FFFFFF" w:themeColor="background1"/>
+        </w:rPr>
+        <w:t>…………</w:t>
+      </w:r>
+      <w:r>
+        <w:rPr>
+          <w:rFonts w:ascii="Ubuntu" w:hAnsi="Ubuntu"/>
+          <w:color w:val="FFFFFF" w:themeColor="background1"/>
+        </w:rPr>
+        <w:t>………….</w:t>
+      </w:r>
+      <w:r>
+        <w:rPr>
+          <w:rFonts w:ascii="Ubuntu" w:hAnsi="Ubuntu"/>
+          <w:color w:val="FFFFFF" w:themeColor="background1"/>
+        </w:rPr>
+        <w:t>…………………………………………</w:t>
+      </w:r>
+      <w:r>
+        <w:rPr>
+          <w:rFonts w:ascii="Ubuntu" w:hAnsi="Ubuntu"/>
+          <w:color w:val="FFFFFF" w:themeColor="background1"/>
+        </w:rPr>
+        <w:t>…..</w:t>
+      </w:r>
+      <w:r>
+        <w:rPr>
+          <w:rFonts w:ascii="Ubuntu" w:hAnsi="Ubuntu"/>
+          <w:color w:val="FFFFFF" w:themeColor="background1"/>
+        </w:rPr>
+        <w:t xml:space="preserve"> </w:t>
+      </w:r>
+      <w:r>
+        <w:rPr>
+          <w:rFonts w:ascii="Ubuntu" w:hAnsi="Ubuntu"/>
+          <w:color w:val="FFFFFF" w:themeColor="background1"/>
+        </w:rPr>
+        <w:t xml:space="preserve"> 8</w:t>
+      </w:r>
     </w:p>
     <w:p>
       <w:pPr>
@@ -668,12 +875,54 @@
         </w:rPr>
         <w:t xml:space="preserve">Code documentation </w:t>
       </w:r>
-      <w:r>
-        <w:rPr>
-          <w:rFonts w:ascii="Ubuntu" w:hAnsi="Ubuntu"/>
-          <w:color w:val="FFFFFF" w:themeColor="background1"/>
-        </w:rPr>
-        <w:t>………………………………………………………………………</w:t>
+    </w:p>
+    <w:p>
+      <w:pPr>
+        <w:pStyle w:val="ListParagraph"/>
+        <w:numPr>
+          <w:ilvl w:val="1"/>
+          <w:numId w:val="7"/>
+        </w:numPr>
+        <w:spacing w:line="600" w:lineRule="auto"/>
+        <w:rPr>
+          <w:rFonts w:ascii="Ubuntu" w:hAnsi="Ubuntu"/>
+          <w:color w:val="FFFFFF" w:themeColor="background1"/>
+        </w:rPr>
+      </w:pPr>
+      <w:r>
+        <w:rPr>
+          <w:rFonts w:ascii="Ubuntu" w:hAnsi="Ubuntu"/>
+          <w:color w:val="FFFFFF" w:themeColor="background1"/>
+        </w:rPr>
+        <w:t>Tools and frameworks used</w:t>
+      </w:r>
+      <w:r>
+        <w:rPr>
+          <w:rFonts w:ascii="Ubuntu" w:hAnsi="Ubuntu"/>
+          <w:color w:val="FFFFFF" w:themeColor="background1"/>
+        </w:rPr>
+        <w:t xml:space="preserve"> </w:t>
+      </w:r>
+      <w:r>
+        <w:rPr>
+          <w:rFonts w:ascii="Ubuntu" w:hAnsi="Ubuntu"/>
+          <w:color w:val="FFFFFF" w:themeColor="background1"/>
+        </w:rPr>
+        <w:t>…………………</w:t>
+      </w:r>
+      <w:r>
+        <w:rPr>
+          <w:rFonts w:ascii="Ubuntu" w:hAnsi="Ubuntu"/>
+          <w:color w:val="FFFFFF" w:themeColor="background1"/>
+        </w:rPr>
+        <w:t>...</w:t>
+      </w:r>
+      <w:r>
+        <w:rPr>
+          <w:rFonts w:ascii="Ubuntu" w:hAnsi="Ubuntu"/>
+          <w:color w:val="FFFFFF" w:themeColor="background1"/>
+        </w:rPr>
+        <w:t>…………………………………</w:t>
       </w:r>
       <w:proofErr w:type="gramStart"/>
       <w:r>
@@ -689,7 +938,256 @@
           <w:rFonts w:ascii="Ubuntu" w:hAnsi="Ubuntu"/>
           <w:color w:val="FFFFFF" w:themeColor="background1"/>
         </w:rPr>
-        <w:t xml:space="preserve"> 7</w:t>
+        <w:t xml:space="preserve">  9</w:t>
+      </w:r>
+    </w:p>
+    <w:p>
+      <w:pPr>
+        <w:pStyle w:val="ListParagraph"/>
+        <w:numPr>
+          <w:ilvl w:val="1"/>
+          <w:numId w:val="7"/>
+        </w:numPr>
+        <w:spacing w:line="600" w:lineRule="auto"/>
+        <w:rPr>
+          <w:rFonts w:ascii="Ubuntu" w:hAnsi="Ubuntu"/>
+          <w:color w:val="FFFFFF" w:themeColor="background1"/>
+        </w:rPr>
+      </w:pPr>
+      <w:r>
+        <w:rPr>
+          <w:rFonts w:ascii="Ubuntu" w:hAnsi="Ubuntu"/>
+          <w:color w:val="FFFFFF" w:themeColor="background1"/>
+        </w:rPr>
+        <w:t>HTML Code</w:t>
+      </w:r>
+      <w:proofErr w:type="gramStart"/>
+      <w:r>
+        <w:rPr>
+          <w:rFonts w:ascii="Ubuntu" w:hAnsi="Ubuntu"/>
+          <w:color w:val="FFFFFF" w:themeColor="background1"/>
+        </w:rPr>
+        <w:t xml:space="preserve"> ..</w:t>
+      </w:r>
+      <w:proofErr w:type="gramEnd"/>
+      <w:r>
+        <w:rPr>
+          <w:rFonts w:ascii="Ubuntu" w:hAnsi="Ubuntu"/>
+          <w:color w:val="FFFFFF" w:themeColor="background1"/>
+        </w:rPr>
+        <w:t>………………</w:t>
+      </w:r>
+      <w:r>
+        <w:rPr>
+          <w:rFonts w:ascii="Ubuntu" w:hAnsi="Ubuntu"/>
+          <w:color w:val="FFFFFF" w:themeColor="background1"/>
+        </w:rPr>
+        <w:t>...</w:t>
+      </w:r>
+      <w:r>
+        <w:rPr>
+          <w:rFonts w:ascii="Ubuntu" w:hAnsi="Ubuntu"/>
+          <w:color w:val="FFFFFF" w:themeColor="background1"/>
+        </w:rPr>
+        <w:t>……………</w:t>
+      </w:r>
+      <w:r>
+        <w:rPr>
+          <w:rFonts w:ascii="Ubuntu" w:hAnsi="Ubuntu"/>
+          <w:color w:val="FFFFFF" w:themeColor="background1"/>
+        </w:rPr>
+        <w:t>………………….</w:t>
+      </w:r>
+      <w:r>
+        <w:rPr>
+          <w:rFonts w:ascii="Ubuntu" w:hAnsi="Ubuntu"/>
+          <w:color w:val="FFFFFF" w:themeColor="background1"/>
+        </w:rPr>
+        <w:t>……………………</w:t>
+      </w:r>
+      <w:r>
+        <w:rPr>
+          <w:rFonts w:ascii="Ubuntu" w:hAnsi="Ubuntu"/>
+          <w:color w:val="FFFFFF" w:themeColor="background1"/>
+        </w:rPr>
+        <w:t xml:space="preserve">…..  </w:t>
+      </w:r>
+      <w:r>
+        <w:rPr>
+          <w:rFonts w:ascii="Ubuntu" w:hAnsi="Ubuntu"/>
+          <w:color w:val="FFFFFF" w:themeColor="background1"/>
+        </w:rPr>
+        <w:t>10</w:t>
+      </w:r>
+    </w:p>
+    <w:p>
+      <w:pPr>
+        <w:pStyle w:val="ListParagraph"/>
+        <w:numPr>
+          <w:ilvl w:val="1"/>
+          <w:numId w:val="7"/>
+        </w:numPr>
+        <w:spacing w:line="600" w:lineRule="auto"/>
+        <w:rPr>
+          <w:rFonts w:ascii="Ubuntu" w:hAnsi="Ubuntu"/>
+          <w:color w:val="FFFFFF" w:themeColor="background1"/>
+        </w:rPr>
+      </w:pPr>
+      <w:r>
+        <w:rPr>
+          <w:rFonts w:ascii="Ubuntu" w:hAnsi="Ubuntu"/>
+          <w:color w:val="FFFFFF" w:themeColor="background1"/>
+        </w:rPr>
+        <w:t xml:space="preserve">CSS Code </w:t>
+      </w:r>
+      <w:proofErr w:type="gramStart"/>
+      <w:r>
+        <w:rPr>
+          <w:rFonts w:ascii="Ubuntu" w:hAnsi="Ubuntu"/>
+          <w:color w:val="FFFFFF" w:themeColor="background1"/>
+        </w:rPr>
+        <w:t>…</w:t>
+      </w:r>
+      <w:r>
+        <w:rPr>
+          <w:rFonts w:ascii="Ubuntu" w:hAnsi="Ubuntu"/>
+          <w:color w:val="FFFFFF" w:themeColor="background1"/>
+        </w:rPr>
+        <w:t>..</w:t>
+      </w:r>
+      <w:proofErr w:type="gramEnd"/>
+      <w:r>
+        <w:rPr>
+          <w:rFonts w:ascii="Ubuntu" w:hAnsi="Ubuntu"/>
+          <w:color w:val="FFFFFF" w:themeColor="background1"/>
+        </w:rPr>
+        <w:t>……………</w:t>
+      </w:r>
+      <w:r>
+        <w:rPr>
+          <w:rFonts w:ascii="Ubuntu" w:hAnsi="Ubuntu"/>
+          <w:color w:val="FFFFFF" w:themeColor="background1"/>
+        </w:rPr>
+        <w:t>...</w:t>
+      </w:r>
+      <w:r>
+        <w:rPr>
+          <w:rFonts w:ascii="Ubuntu" w:hAnsi="Ubuntu"/>
+          <w:color w:val="FFFFFF" w:themeColor="background1"/>
+        </w:rPr>
+        <w:t>…………</w:t>
+      </w:r>
+      <w:r>
+        <w:rPr>
+          <w:rFonts w:ascii="Ubuntu" w:hAnsi="Ubuntu"/>
+          <w:color w:val="FFFFFF" w:themeColor="background1"/>
+        </w:rPr>
+        <w:t>…………………….</w:t>
+      </w:r>
+      <w:r>
+        <w:rPr>
+          <w:rFonts w:ascii="Ubuntu" w:hAnsi="Ubuntu"/>
+          <w:color w:val="FFFFFF" w:themeColor="background1"/>
+        </w:rPr>
+        <w:t>………………………</w:t>
+      </w:r>
+      <w:r>
+        <w:rPr>
+          <w:rFonts w:ascii="Ubuntu" w:hAnsi="Ubuntu"/>
+          <w:color w:val="FFFFFF" w:themeColor="background1"/>
+        </w:rPr>
+        <w:t xml:space="preserve">…..  </w:t>
+      </w:r>
+      <w:r>
+        <w:rPr>
+          <w:rFonts w:ascii="Ubuntu" w:hAnsi="Ubuntu"/>
+          <w:color w:val="FFFFFF" w:themeColor="background1"/>
+        </w:rPr>
+        <w:t>11</w:t>
+      </w:r>
+    </w:p>
+    <w:p>
+      <w:pPr>
+        <w:pStyle w:val="ListParagraph"/>
+        <w:numPr>
+          <w:ilvl w:val="1"/>
+          <w:numId w:val="7"/>
+        </w:numPr>
+        <w:spacing w:line="600" w:lineRule="auto"/>
+        <w:rPr>
+          <w:rFonts w:ascii="Ubuntu" w:hAnsi="Ubuntu"/>
+          <w:color w:val="FFFFFF" w:themeColor="background1"/>
+        </w:rPr>
+      </w:pPr>
+      <w:r>
+        <w:rPr>
+          <w:rFonts w:ascii="Ubuntu" w:hAnsi="Ubuntu"/>
+          <w:color w:val="FFFFFF" w:themeColor="background1"/>
+        </w:rPr>
+        <w:t xml:space="preserve">JS Code </w:t>
+      </w:r>
+      <w:r>
+        <w:rPr>
+          <w:rFonts w:ascii="Ubuntu" w:hAnsi="Ubuntu"/>
+          <w:color w:val="FFFFFF" w:themeColor="background1"/>
+        </w:rPr>
+        <w:t>………</w:t>
+      </w:r>
+      <w:r>
+        <w:rPr>
+          <w:rFonts w:ascii="Ubuntu" w:hAnsi="Ubuntu"/>
+          <w:color w:val="FFFFFF" w:themeColor="background1"/>
+        </w:rPr>
+        <w:t>...</w:t>
+      </w:r>
+      <w:r>
+        <w:rPr>
+          <w:rFonts w:ascii="Ubuntu" w:hAnsi="Ubuntu"/>
+          <w:color w:val="FFFFFF" w:themeColor="background1"/>
+        </w:rPr>
+        <w:t>………</w:t>
+      </w:r>
+      <w:r>
+        <w:rPr>
+          <w:rFonts w:ascii="Ubuntu" w:hAnsi="Ubuntu"/>
+          <w:color w:val="FFFFFF" w:themeColor="background1"/>
+        </w:rPr>
+        <w:t>...</w:t>
+      </w:r>
+      <w:r>
+        <w:rPr>
+          <w:rFonts w:ascii="Ubuntu" w:hAnsi="Ubuntu"/>
+          <w:color w:val="FFFFFF" w:themeColor="background1"/>
+        </w:rPr>
+        <w:t>…………</w:t>
+      </w:r>
+      <w:r>
+        <w:rPr>
+          <w:rFonts w:ascii="Ubuntu" w:hAnsi="Ubuntu"/>
+          <w:color w:val="FFFFFF" w:themeColor="background1"/>
+        </w:rPr>
+        <w:t>………………………</w:t>
+      </w:r>
+      <w:r>
+        <w:rPr>
+          <w:rFonts w:ascii="Ubuntu" w:hAnsi="Ubuntu"/>
+          <w:color w:val="FFFFFF" w:themeColor="background1"/>
+        </w:rPr>
+        <w:t>………………………</w:t>
+      </w:r>
+      <w:r>
+        <w:rPr>
+          <w:rFonts w:ascii="Ubuntu" w:hAnsi="Ubuntu"/>
+          <w:color w:val="FFFFFF" w:themeColor="background1"/>
+        </w:rPr>
+        <w:t>….</w:t>
+      </w:r>
+      <w:r>
+        <w:rPr>
+          <w:rFonts w:ascii="Ubuntu" w:hAnsi="Ubuntu"/>
+          <w:color w:val="FFFFFF" w:themeColor="background1"/>
+        </w:rPr>
+        <w:t xml:space="preserve"> 12</w:t>
       </w:r>
     </w:p>
     <w:p>
@@ -730,8 +1228,6 @@
         </w:rPr>
         <w:br w:type="page"/>
       </w:r>
-      <w:bookmarkStart w:id="0" w:name="_GoBack"/>
-      <w:bookmarkEnd w:id="0"/>
     </w:p>
     <w:p>
       <w:pPr>
@@ -799,30 +1295,160 @@
           <w:sz w:val="28"/>
           <w:szCs w:val="28"/>
         </w:rPr>
-        <w:t>Here is an online version of the famous game (Tick-tac-toe) Creating my first</w:t>
-      </w:r>
-      <w:r>
-        <w:rPr>
-          <w:rFonts w:ascii="Ubuntu" w:hAnsi="Ubuntu"/>
-          <w:color w:val="FFFFFF" w:themeColor="background1"/>
-          <w:sz w:val="28"/>
-          <w:szCs w:val="28"/>
-        </w:rPr>
-        <w:t>.</w:t>
-      </w:r>
-    </w:p>
-    <w:p>
-      <w:pPr>
-        <w:rPr>
-          <w:rFonts w:ascii="Ubuntu" w:hAnsi="Ubuntu"/>
-          <w:color w:val="FFFFFF" w:themeColor="background1"/>
-          <w:sz w:val="28"/>
-          <w:szCs w:val="28"/>
-        </w:rPr>
-      </w:pPr>
-    </w:p>
-    <w:p>
-      <w:pPr>
+        <w:t>This project is about creating an online version of the famous game "Tic Tac Toe".</w:t>
+      </w:r>
+    </w:p>
+    <w:p>
+      <w:pPr>
+        <w:rPr>
+          <w:rFonts w:ascii="Ubuntu" w:hAnsi="Ubuntu"/>
+          <w:color w:val="FFFFFF" w:themeColor="background1"/>
+          <w:sz w:val="28"/>
+          <w:szCs w:val="28"/>
+        </w:rPr>
+      </w:pPr>
+    </w:p>
+    <w:p>
+      <w:pPr>
+        <w:rPr>
+          <w:rFonts w:ascii="Ubuntu" w:hAnsi="Ubuntu"/>
+          <w:color w:val="FFFFFF" w:themeColor="background1"/>
+          <w:sz w:val="28"/>
+          <w:szCs w:val="28"/>
+        </w:rPr>
+      </w:pPr>
+      <w:r>
+        <w:rPr>
+          <w:rFonts w:ascii="Ubuntu" w:hAnsi="Ubuntu"/>
+          <w:color w:val="FFFFFF" w:themeColor="background1"/>
+          <w:sz w:val="28"/>
+          <w:szCs w:val="28"/>
+        </w:rPr>
+        <w:t>I</w:t>
+      </w:r>
+      <w:r>
+        <w:rPr>
+          <w:rFonts w:ascii="Ubuntu" w:hAnsi="Ubuntu"/>
+          <w:color w:val="FFFFFF" w:themeColor="background1"/>
+          <w:sz w:val="28"/>
+          <w:szCs w:val="28"/>
+        </w:rPr>
+        <w:t xml:space="preserve"> </w:t>
+      </w:r>
+      <w:r>
+        <w:rPr>
+          <w:rFonts w:ascii="Ubuntu" w:hAnsi="Ubuntu"/>
+          <w:color w:val="FFFFFF" w:themeColor="background1"/>
+          <w:sz w:val="28"/>
+          <w:szCs w:val="28"/>
+        </w:rPr>
+        <w:t>have</w:t>
+      </w:r>
+      <w:r>
+        <w:rPr>
+          <w:rFonts w:ascii="Ubuntu" w:hAnsi="Ubuntu"/>
+          <w:color w:val="FFFFFF" w:themeColor="background1"/>
+          <w:sz w:val="28"/>
+          <w:szCs w:val="28"/>
+        </w:rPr>
+        <w:t xml:space="preserve"> implement</w:t>
+      </w:r>
+      <w:r>
+        <w:rPr>
+          <w:rFonts w:ascii="Ubuntu" w:hAnsi="Ubuntu"/>
+          <w:color w:val="FFFFFF" w:themeColor="background1"/>
+          <w:sz w:val="28"/>
+          <w:szCs w:val="28"/>
+        </w:rPr>
+        <w:t>ed</w:t>
+      </w:r>
+      <w:r>
+        <w:rPr>
+          <w:rFonts w:ascii="Ubuntu" w:hAnsi="Ubuntu"/>
+          <w:color w:val="FFFFFF" w:themeColor="background1"/>
+          <w:sz w:val="28"/>
+          <w:szCs w:val="28"/>
+        </w:rPr>
+        <w:t xml:space="preserve"> the knowledge that acquired during the past 2 weeks to design, build, and deploy the game.</w:t>
+      </w:r>
+    </w:p>
+    <w:p>
+      <w:pPr>
+        <w:rPr>
+          <w:rFonts w:ascii="Ubuntu" w:hAnsi="Ubuntu"/>
+          <w:color w:val="FFFFFF" w:themeColor="background1"/>
+          <w:sz w:val="28"/>
+          <w:szCs w:val="28"/>
+        </w:rPr>
+      </w:pPr>
+    </w:p>
+    <w:p>
+      <w:pPr>
+        <w:rPr>
+          <w:rFonts w:ascii="Ubuntu" w:hAnsi="Ubuntu"/>
+          <w:color w:val="FFFFFF" w:themeColor="background1"/>
+          <w:sz w:val="28"/>
+          <w:szCs w:val="28"/>
+        </w:rPr>
+      </w:pPr>
+    </w:p>
+    <w:p>
+      <w:pPr>
+        <w:rPr>
+          <w:rFonts w:ascii="Ubuntu" w:hAnsi="Ubuntu"/>
+          <w:b/>
+          <w:bCs/>
+          <w:color w:val="FFFFFF" w:themeColor="background1"/>
+          <w:sz w:val="32"/>
+          <w:szCs w:val="32"/>
+          <w:u w:val="single"/>
+        </w:rPr>
+      </w:pPr>
+      <w:r>
+        <w:rPr>
+          <w:rFonts w:ascii="Ubuntu" w:hAnsi="Ubuntu"/>
+          <w:b/>
+          <w:bCs/>
+          <w:color w:val="FFFFFF" w:themeColor="background1"/>
+          <w:sz w:val="32"/>
+          <w:szCs w:val="32"/>
+          <w:u w:val="single"/>
+        </w:rPr>
+        <w:t xml:space="preserve">Game </w:t>
+      </w:r>
+      <w:proofErr w:type="gramStart"/>
+      <w:r>
+        <w:rPr>
+          <w:rFonts w:ascii="Ubuntu" w:hAnsi="Ubuntu"/>
+          <w:b/>
+          <w:bCs/>
+          <w:color w:val="FFFFFF" w:themeColor="background1"/>
+          <w:sz w:val="32"/>
+          <w:szCs w:val="32"/>
+          <w:u w:val="single"/>
+        </w:rPr>
+        <w:t>Info :</w:t>
+      </w:r>
+      <w:proofErr w:type="gramEnd"/>
+    </w:p>
+    <w:p>
+      <w:pPr>
+        <w:rPr>
+          <w:rFonts w:ascii="Ubuntu" w:hAnsi="Ubuntu"/>
+          <w:color w:val="FFFFFF" w:themeColor="background1"/>
+          <w:sz w:val="28"/>
+          <w:szCs w:val="28"/>
+        </w:rPr>
+      </w:pPr>
+    </w:p>
+    <w:p>
+      <w:pPr>
+        <w:pStyle w:val="ListParagraph"/>
+        <w:numPr>
+          <w:ilvl w:val="0"/>
+          <w:numId w:val="11"/>
+        </w:numPr>
+        <w:spacing w:line="720" w:lineRule="auto"/>
         <w:rPr>
           <w:rFonts w:ascii="Ubuntu" w:hAnsi="Ubuntu"/>
           <w:color w:val="FFFFFF" w:themeColor="background1"/>
@@ -860,76 +1486,99 @@
     </w:p>
     <w:p>
       <w:pPr>
-        <w:rPr>
-          <w:rFonts w:ascii="Ubuntu" w:hAnsi="Ubuntu"/>
-          <w:color w:val="FFFFFF" w:themeColor="background1"/>
-          <w:sz w:val="28"/>
-          <w:szCs w:val="28"/>
-        </w:rPr>
-      </w:pPr>
-      <w:r>
-        <w:rPr>
-          <w:rFonts w:ascii="Ubuntu" w:hAnsi="Ubuntu"/>
-          <w:color w:val="FFFFFF" w:themeColor="background1"/>
-          <w:sz w:val="28"/>
-          <w:szCs w:val="28"/>
-        </w:rPr>
-        <w:t xml:space="preserve"> </w:t>
-      </w:r>
-      <w:r>
-        <w:rPr>
-          <w:rFonts w:ascii="Ubuntu" w:hAnsi="Ubuntu"/>
-          <w:color w:val="FFFFFF" w:themeColor="background1"/>
-          <w:sz w:val="28"/>
-          <w:szCs w:val="28"/>
-        </w:rPr>
-        <w:br/>
-        <w:t>It is about creating Tic Tac Toe and deploy it so players can get access to it online.</w:t>
-      </w:r>
-    </w:p>
-    <w:p>
-      <w:pPr>
-        <w:rPr>
-          <w:rFonts w:ascii="Ubuntu" w:hAnsi="Ubuntu"/>
-          <w:color w:val="FFFFFF" w:themeColor="background1"/>
-          <w:sz w:val="28"/>
-          <w:szCs w:val="28"/>
-        </w:rPr>
-      </w:pPr>
-    </w:p>
-    <w:p>
-      <w:pPr>
-        <w:rPr>
-          <w:rFonts w:ascii="Ubuntu" w:hAnsi="Ubuntu"/>
-          <w:color w:val="FFFFFF" w:themeColor="background1"/>
-        </w:rPr>
-      </w:pPr>
-      <w:r>
-        <w:rPr>
-          <w:rFonts w:ascii="Ubuntu" w:hAnsi="Ubuntu"/>
-          <w:color w:val="FFFFFF" w:themeColor="background1"/>
-          <w:sz w:val="28"/>
-          <w:szCs w:val="28"/>
-        </w:rPr>
-        <w:t xml:space="preserve">In this project I applied the </w:t>
-      </w:r>
-      <w:r>
-        <w:rPr>
-          <w:rFonts w:ascii="Ubuntu" w:hAnsi="Ubuntu"/>
-          <w:color w:val="FFFFFF" w:themeColor="background1"/>
-          <w:sz w:val="28"/>
-          <w:szCs w:val="28"/>
-        </w:rPr>
-        <w:t xml:space="preserve"> </w:t>
-      </w:r>
-      <w:r>
-        <w:rPr>
-          <w:rFonts w:ascii="Ubuntu" w:hAnsi="Ubuntu"/>
-          <w:color w:val="FFFFFF" w:themeColor="background1"/>
-          <w:sz w:val="28"/>
-          <w:szCs w:val="28"/>
-        </w:rPr>
-        <w:br/>
+        <w:pStyle w:val="ListParagraph"/>
+        <w:numPr>
+          <w:ilvl w:val="0"/>
+          <w:numId w:val="11"/>
+        </w:numPr>
+        <w:spacing w:line="720" w:lineRule="auto"/>
+        <w:rPr>
+          <w:rFonts w:ascii="Ubuntu" w:hAnsi="Ubuntu"/>
+          <w:color w:val="FFFFFF" w:themeColor="background1"/>
+          <w:sz w:val="28"/>
+          <w:szCs w:val="28"/>
+        </w:rPr>
+      </w:pPr>
+      <w:r>
+        <w:rPr>
+          <w:rFonts w:ascii="Ubuntu" w:hAnsi="Ubuntu"/>
+          <w:color w:val="FFFFFF" w:themeColor="background1"/>
+          <w:sz w:val="28"/>
+          <w:szCs w:val="28"/>
+        </w:rPr>
+        <w:t xml:space="preserve">a player wins if 3 boxes in a row (vertically, horizontally, or from corners) have the same value </w:t>
+      </w:r>
+      <w:proofErr w:type="gramStart"/>
+      <w:r>
+        <w:rPr>
+          <w:rFonts w:ascii="Ubuntu" w:hAnsi="Ubuntu"/>
+          <w:color w:val="FFFFFF" w:themeColor="background1"/>
+          <w:sz w:val="28"/>
+          <w:szCs w:val="28"/>
+        </w:rPr>
+        <w:t>(</w:t>
+      </w:r>
+      <w:r>
+        <w:rPr>
+          <w:rFonts w:ascii="Ubuntu" w:hAnsi="Ubuntu"/>
+          <w:color w:val="FFFFFF" w:themeColor="background1"/>
+          <w:sz w:val="28"/>
+          <w:szCs w:val="28"/>
+        </w:rPr>
+        <w:t xml:space="preserve"> X</w:t>
+      </w:r>
+      <w:proofErr w:type="gramEnd"/>
+      <w:r>
+        <w:rPr>
+          <w:rFonts w:ascii="Ubuntu" w:hAnsi="Ubuntu"/>
+          <w:color w:val="FFFFFF" w:themeColor="background1"/>
+          <w:sz w:val="28"/>
+          <w:szCs w:val="28"/>
+        </w:rPr>
+        <w:t xml:space="preserve"> ||</w:t>
+      </w:r>
+      <w:r>
+        <w:rPr>
+          <w:rFonts w:ascii="Ubuntu" w:hAnsi="Ubuntu"/>
+          <w:color w:val="FFFFFF" w:themeColor="background1"/>
+          <w:sz w:val="28"/>
+          <w:szCs w:val="28"/>
+        </w:rPr>
+        <w:t xml:space="preserve"> O </w:t>
+      </w:r>
+      <w:r>
+        <w:rPr>
+          <w:rFonts w:ascii="Ubuntu" w:hAnsi="Ubuntu"/>
+          <w:color w:val="FFFFFF" w:themeColor="background1"/>
+          <w:sz w:val="28"/>
+          <w:szCs w:val="28"/>
+        </w:rPr>
+        <w:t>)</w:t>
+      </w:r>
+    </w:p>
+    <w:p>
+      <w:pPr>
+        <w:pStyle w:val="ListParagraph"/>
+        <w:numPr>
+          <w:ilvl w:val="0"/>
+          <w:numId w:val="11"/>
+        </w:numPr>
+        <w:spacing w:line="720" w:lineRule="auto"/>
+        <w:rPr>
+          <w:rFonts w:ascii="Ubuntu" w:hAnsi="Ubuntu"/>
+          <w:color w:val="FFFFFF" w:themeColor="background1"/>
+          <w:sz w:val="28"/>
+          <w:szCs w:val="28"/>
+        </w:rPr>
+      </w:pPr>
+      <w:r>
+        <w:rPr>
+          <w:rFonts w:ascii="Ubuntu" w:hAnsi="Ubuntu"/>
+          <w:color w:val="FFFFFF" w:themeColor="background1"/>
+          <w:sz w:val="28"/>
+          <w:szCs w:val="28"/>
+        </w:rPr>
+        <w:t xml:space="preserve">A message will appear to confirm the winner name  </w:t>
       </w:r>
     </w:p>
     <w:p>
@@ -1751,7 +2400,7 @@
           <w:u w:val="single"/>
         </w:rPr>
         <w:lastRenderedPageBreak/>
-        <w:t>Mockup</w:t>
+        <w:t xml:space="preserve">Wireframing </w:t>
       </w:r>
     </w:p>
     <w:p>
@@ -1801,23 +2450,11 @@
           <w:color w:val="FFFFFF" w:themeColor="background1"/>
         </w:rPr>
       </w:pPr>
-    </w:p>
-    <w:p>
-      <w:pPr>
-        <w:jc w:val="center"/>
-        <w:rPr>
-          <w:rFonts w:ascii="Ubuntu" w:hAnsi="Ubuntu"/>
-          <w:b/>
-          <w:bCs/>
-          <w:color w:val="FFFFFF" w:themeColor="background1"/>
-        </w:rPr>
-      </w:pPr>
       <w:r>
         <w:rPr>
           <w:noProof/>
           <w:color w:val="FFFFFF" w:themeColor="background1"/>
         </w:rPr>
-        <w:lastRenderedPageBreak/>
         <w:drawing>
           <wp:anchor distT="0" distB="0" distL="114300" distR="114300" simplePos="0" relativeHeight="251638765" behindDoc="0" locked="0" layoutInCell="1" allowOverlap="1" wp14:anchorId="7AA9845D" wp14:editId="041639FE">
             <wp:simplePos x="0" y="0"/>
@@ -2052,15 +2689,15 @@
           <w:color w:val="FFFFFF" w:themeColor="background1"/>
         </w:rPr>
         <w:drawing>
-          <wp:anchor distT="0" distB="0" distL="114300" distR="114300" simplePos="0" relativeHeight="251641840" behindDoc="0" locked="0" layoutInCell="1" allowOverlap="1" wp14:anchorId="46D32B32" wp14:editId="14C18A5E">
+          <wp:anchor distT="0" distB="0" distL="114300" distR="114300" simplePos="0" relativeHeight="251635690" behindDoc="0" locked="0" layoutInCell="1" allowOverlap="1" wp14:anchorId="46D32B32" wp14:editId="1BADA76B">
             <wp:simplePos x="0" y="0"/>
             <wp:positionH relativeFrom="margin">
-              <wp:align>center</wp:align>
+              <wp:posOffset>-839584</wp:posOffset>
             </wp:positionH>
             <wp:positionV relativeFrom="paragraph">
-              <wp:posOffset>330801</wp:posOffset>
+              <wp:posOffset>328064</wp:posOffset>
             </wp:positionV>
-            <wp:extent cx="6944641" cy="5644055"/>
+            <wp:extent cx="7638644" cy="5643245"/>
             <wp:effectExtent l="0" t="0" r="0" b="0"/>
             <wp:wrapNone/>
             <wp:docPr id="23" name="Picture 23"/>
@@ -2090,7 +2727,7 @@
                   <pic:spPr bwMode="auto">
                     <a:xfrm>
                       <a:off x="0" y="0"/>
-                      <a:ext cx="6944641" cy="5644055"/>
+                      <a:ext cx="7674707" cy="5669888"/>
                     </a:xfrm>
                     <a:prstGeom prst="rect">
                       <a:avLst/>
@@ -2128,6 +2765,17 @@
           <w:color w:val="FFFFFF" w:themeColor="background1"/>
         </w:rPr>
       </w:pPr>
+    </w:p>
+    <w:p>
+      <w:pPr>
+        <w:jc w:val="center"/>
+        <w:rPr>
+          <w:rFonts w:ascii="Ubuntu" w:hAnsi="Ubuntu"/>
+          <w:b/>
+          <w:bCs/>
+          <w:color w:val="FFFFFF" w:themeColor="background1"/>
+        </w:rPr>
+      </w:pPr>
       <w:r>
         <w:rPr>
           <w:rFonts w:ascii="Ubuntu" w:hAnsi="Ubuntu"/>
@@ -2135,15 +2783,15 @@
           <w:color w:val="FFFFFF" w:themeColor="background1"/>
         </w:rPr>
         <w:drawing>
-          <wp:anchor distT="0" distB="0" distL="114300" distR="114300" simplePos="0" relativeHeight="251640815" behindDoc="0" locked="0" layoutInCell="1" allowOverlap="1" wp14:anchorId="3F07DF43" wp14:editId="42BAAEE9">
+          <wp:anchor distT="0" distB="0" distL="114300" distR="114300" simplePos="0" relativeHeight="251634665" behindDoc="0" locked="0" layoutInCell="1" allowOverlap="1" wp14:anchorId="3F07DF43" wp14:editId="1FA9B4F6">
             <wp:simplePos x="0" y="0"/>
-            <wp:positionH relativeFrom="column">
-              <wp:posOffset>-312420</wp:posOffset>
+            <wp:positionH relativeFrom="margin">
+              <wp:align>center</wp:align>
             </wp:positionH>
             <wp:positionV relativeFrom="paragraph">
-              <wp:posOffset>338455</wp:posOffset>
+              <wp:posOffset>126711</wp:posOffset>
             </wp:positionV>
-            <wp:extent cx="6560820" cy="4152900"/>
+            <wp:extent cx="7205121" cy="3931920"/>
             <wp:effectExtent l="0" t="0" r="0" b="0"/>
             <wp:wrapNone/>
             <wp:docPr id="1" name="Picture 1"/>
@@ -2167,7 +2815,6 @@
                         </a:ext>
                       </a:extLst>
                     </a:blip>
-                    <a:srcRect/>
                     <a:stretch>
                       <a:fillRect/>
                     </a:stretch>
@@ -2175,7 +2822,7 @@
                   <pic:spPr bwMode="auto">
                     <a:xfrm>
                       <a:off x="0" y="0"/>
-                      <a:ext cx="6560820" cy="4152900"/>
+                      <a:ext cx="7205121" cy="3931920"/>
                     </a:xfrm>
                     <a:prstGeom prst="rect">
                       <a:avLst/>
@@ -2197,17 +2844,6 @@
           </wp:anchor>
         </w:drawing>
       </w:r>
-    </w:p>
-    <w:p>
-      <w:pPr>
-        <w:jc w:val="center"/>
-        <w:rPr>
-          <w:rFonts w:ascii="Ubuntu" w:hAnsi="Ubuntu"/>
-          <w:b/>
-          <w:bCs/>
-          <w:color w:val="FFFFFF" w:themeColor="background1"/>
-        </w:rPr>
-      </w:pPr>
       <w:r>
         <w:rPr>
           <w:rFonts w:ascii="Ubuntu" w:hAnsi="Ubuntu"/>
@@ -2280,16 +2916,16 @@
           <w:color w:val="FFFFFF" w:themeColor="background1"/>
         </w:rPr>
         <w:drawing>
-          <wp:anchor distT="0" distB="0" distL="114300" distR="114300" simplePos="0" relativeHeight="251639790" behindDoc="0" locked="0" layoutInCell="1" allowOverlap="1" wp14:anchorId="12B203BD" wp14:editId="10AF1CC1">
+          <wp:anchor distT="0" distB="0" distL="114300" distR="114300" simplePos="0" relativeHeight="251636715" behindDoc="0" locked="0" layoutInCell="1" allowOverlap="1" wp14:anchorId="12B203BD" wp14:editId="6D8EEDED">
             <wp:simplePos x="0" y="0"/>
             <wp:positionH relativeFrom="margin">
               <wp:align>center</wp:align>
             </wp:positionH>
             <wp:positionV relativeFrom="paragraph">
-              <wp:posOffset>1576070</wp:posOffset>
+              <wp:posOffset>1043594</wp:posOffset>
             </wp:positionV>
-            <wp:extent cx="3068441" cy="5242353"/>
-            <wp:effectExtent l="0" t="0" r="0" b="0"/>
+            <wp:extent cx="2906146" cy="6294996"/>
+            <wp:effectExtent l="0" t="0" r="8890" b="0"/>
             <wp:wrapNone/>
             <wp:docPr id="7" name="Picture 7"/>
             <wp:cNvGraphicFramePr>
@@ -2312,7 +2948,6 @@
                         </a:ext>
                       </a:extLst>
                     </a:blip>
-                    <a:srcRect/>
                     <a:stretch>
                       <a:fillRect/>
                     </a:stretch>
@@ -2320,7 +2955,7 @@
                   <pic:spPr bwMode="auto">
                     <a:xfrm>
                       <a:off x="0" y="0"/>
-                      <a:ext cx="3068441" cy="5242353"/>
+                      <a:ext cx="2906146" cy="6294996"/>
                     </a:xfrm>
                     <a:prstGeom prst="rect">
                       <a:avLst/>
@@ -2348,13 +2983,13 @@
           <w:color w:val="FFFFFF" w:themeColor="background1"/>
         </w:rPr>
         <w:drawing>
-          <wp:anchor distT="0" distB="0" distL="114300" distR="114300" simplePos="0" relativeHeight="251670528" behindDoc="0" locked="0" layoutInCell="1" allowOverlap="1" wp14:anchorId="630EED10" wp14:editId="2ACBB130">
+          <wp:anchor distT="0" distB="0" distL="114300" distR="114300" simplePos="0" relativeHeight="251659771" behindDoc="1" locked="0" layoutInCell="1" allowOverlap="1" wp14:anchorId="630EED10" wp14:editId="20864399">
             <wp:simplePos x="0" y="0"/>
             <wp:positionH relativeFrom="margin">
               <wp:align>center</wp:align>
             </wp:positionH>
             <wp:positionV relativeFrom="paragraph">
-              <wp:posOffset>805180</wp:posOffset>
+              <wp:posOffset>805931</wp:posOffset>
             </wp:positionV>
             <wp:extent cx="4556760" cy="6893560"/>
             <wp:effectExtent l="0" t="0" r="0" b="0"/>
@@ -2655,16 +3290,52 @@
           <w:sz w:val="28"/>
           <w:szCs w:val="28"/>
         </w:rPr>
-        <w:t xml:space="preserve">, color, and make it responsive and user friendly </w:t>
-      </w:r>
-      <w:r>
-        <w:rPr>
-          <w:rFonts w:ascii="Ubuntu" w:hAnsi="Ubuntu"/>
-          <w:color w:val="FFFFFF" w:themeColor="background1"/>
-          <w:sz w:val="28"/>
-          <w:szCs w:val="28"/>
-        </w:rPr>
-        <w:t>for mobile users</w:t>
+        <w:t>,</w:t>
+      </w:r>
+      <w:r>
+        <w:rPr>
+          <w:rFonts w:ascii="Ubuntu" w:hAnsi="Ubuntu"/>
+          <w:color w:val="FFFFFF" w:themeColor="background1"/>
+          <w:sz w:val="28"/>
+          <w:szCs w:val="28"/>
+        </w:rPr>
+        <w:t xml:space="preserve"> alignment,</w:t>
+      </w:r>
+      <w:r>
+        <w:rPr>
+          <w:rFonts w:ascii="Ubuntu" w:hAnsi="Ubuntu"/>
+          <w:color w:val="FFFFFF" w:themeColor="background1"/>
+          <w:sz w:val="28"/>
+          <w:szCs w:val="28"/>
+        </w:rPr>
+        <w:t xml:space="preserve"> color</w:t>
+      </w:r>
+      <w:r>
+        <w:rPr>
+          <w:rFonts w:ascii="Ubuntu" w:hAnsi="Ubuntu"/>
+          <w:color w:val="FFFFFF" w:themeColor="background1"/>
+          <w:sz w:val="28"/>
+          <w:szCs w:val="28"/>
+        </w:rPr>
+        <w:t>s</w:t>
+      </w:r>
+      <w:r>
+        <w:rPr>
+          <w:rFonts w:ascii="Ubuntu" w:hAnsi="Ubuntu"/>
+          <w:color w:val="FFFFFF" w:themeColor="background1"/>
+          <w:sz w:val="28"/>
+          <w:szCs w:val="28"/>
+        </w:rPr>
+        <w:t xml:space="preserve">, and make it responsive and user friendly </w:t>
+      </w:r>
+      <w:r>
+        <w:rPr>
+          <w:rFonts w:ascii="Ubuntu" w:hAnsi="Ubuntu"/>
+          <w:color w:val="FFFFFF" w:themeColor="background1"/>
+          <w:sz w:val="28"/>
+          <w:szCs w:val="28"/>
+        </w:rPr>
+        <w:t xml:space="preserve">for mobile </w:t>
       </w:r>
     </w:p>
     <w:p>
@@ -2860,6 +3531,21 @@
           <w:color w:val="FFFFFF" w:themeColor="background1"/>
         </w:rPr>
       </w:pPr>
+    </w:p>
+    <w:p>
+      <w:pPr>
+        <w:rPr>
+          <w:rFonts w:ascii="Ubuntu" w:hAnsi="Ubuntu"/>
+          <w:color w:val="FFFFFF" w:themeColor="background1"/>
+        </w:rPr>
+      </w:pPr>
+      <w:r>
+        <w:rPr>
+          <w:rFonts w:ascii="Ubuntu" w:hAnsi="Ubuntu"/>
+          <w:color w:val="FFFFFF" w:themeColor="background1"/>
+        </w:rPr>
+        <w:br w:type="page"/>
+      </w:r>
     </w:p>
     <w:p>
       <w:pPr>
@@ -3450,6 +4136,119 @@
     </w:lvl>
   </w:abstractNum>
   <w:abstractNum w:abstractNumId="4" w15:restartNumberingAfterBreak="0">
+    <w:nsid w:val="1F8C02AA"/>
+    <w:multiLevelType w:val="hybridMultilevel"/>
+    <w:tmpl w:val="642A289E"/>
+    <w:lvl w:ilvl="0" w:tplc="04090001">
+      <w:start w:val="1"/>
+      <w:numFmt w:val="bullet"/>
+      <w:lvlText w:val=""/>
+      <w:lvlJc w:val="left"/>
+      <w:pPr>
+        <w:ind w:left="720" w:hanging="360"/>
+      </w:pPr>
+      <w:rPr>
+        <w:rFonts w:ascii="Symbol" w:hAnsi="Symbol" w:hint="default"/>
+      </w:rPr>
+    </w:lvl>
+    <w:lvl w:ilvl="1" w:tplc="04090003" w:tentative="1">
+      <w:start w:val="1"/>
+      <w:numFmt w:val="bullet"/>
+      <w:lvlText w:val="o"/>
+      <w:lvlJc w:val="left"/>
+      <w:pPr>
+        <w:ind w:left="1440" w:hanging="360"/>
+      </w:pPr>
+      <w:rPr>
+        <w:rFonts w:ascii="Courier New" w:hAnsi="Courier New" w:cs="Courier New" w:hint="default"/>
+      </w:rPr>
+    </w:lvl>
+    <w:lvl w:ilvl="2" w:tplc="04090005" w:tentative="1">
+      <w:start w:val="1"/>
+      <w:numFmt w:val="bullet"/>
+      <w:lvlText w:val=""/>
+      <w:lvlJc w:val="left"/>
+      <w:pPr>
+        <w:ind w:left="2160" w:hanging="360"/>
+      </w:pPr>
+      <w:rPr>
+        <w:rFonts w:ascii="Wingdings" w:hAnsi="Wingdings" w:hint="default"/>
+      </w:rPr>
+    </w:lvl>
+    <w:lvl w:ilvl="3" w:tplc="04090001" w:tentative="1">
+      <w:start w:val="1"/>
+      <w:numFmt w:val="bullet"/>
+      <w:lvlText w:val=""/>
+      <w:lvlJc w:val="left"/>
+      <w:pPr>
+        <w:ind w:left="2880" w:hanging="360"/>
+      </w:pPr>
+      <w:rPr>
+        <w:rFonts w:ascii="Symbol" w:hAnsi="Symbol" w:hint="default"/>
+      </w:rPr>
+    </w:lvl>
+    <w:lvl w:ilvl="4" w:tplc="04090003" w:tentative="1">
+      <w:start w:val="1"/>
+      <w:numFmt w:val="bullet"/>
+      <w:lvlText w:val="o"/>
+      <w:lvlJc w:val="left"/>
+      <w:pPr>
+        <w:ind w:left="3600" w:hanging="360"/>
+      </w:pPr>
+      <w:rPr>
+        <w:rFonts w:ascii="Courier New" w:hAnsi="Courier New" w:cs="Courier New" w:hint="default"/>
+      </w:rPr>
+    </w:lvl>
+    <w:lvl w:ilvl="5" w:tplc="04090005" w:tentative="1">
+      <w:start w:val="1"/>
+      <w:numFmt w:val="bullet"/>
+      <w:lvlText w:val=""/>
+      <w:lvlJc w:val="left"/>
+      <w:pPr>
+        <w:ind w:left="4320" w:hanging="360"/>
+      </w:pPr>
+      <w:rPr>
+        <w:rFonts w:ascii="Wingdings" w:hAnsi="Wingdings" w:hint="default"/>
+      </w:rPr>
+    </w:lvl>
+    <w:lvl w:ilvl="6" w:tplc="04090001" w:tentative="1">
+      <w:start w:val="1"/>
+      <w:numFmt w:val="bullet"/>
+      <w:lvlText w:val=""/>
+      <w:lvlJc w:val="left"/>
+      <w:pPr>
+        <w:ind w:left="5040" w:hanging="360"/>
+      </w:pPr>
+      <w:rPr>
+        <w:rFonts w:ascii="Symbol" w:hAnsi="Symbol" w:hint="default"/>
+      </w:rPr>
+    </w:lvl>
+    <w:lvl w:ilvl="7" w:tplc="04090003" w:tentative="1">
+      <w:start w:val="1"/>
+      <w:numFmt w:val="bullet"/>
+      <w:lvlText w:val="o"/>
+      <w:lvlJc w:val="left"/>
+      <w:pPr>
+        <w:ind w:left="5760" w:hanging="360"/>
+      </w:pPr>
+      <w:rPr>
+        <w:rFonts w:ascii="Courier New" w:hAnsi="Courier New" w:cs="Courier New" w:hint="default"/>
+      </w:rPr>
+    </w:lvl>
+    <w:lvl w:ilvl="8" w:tplc="04090005" w:tentative="1">
+      <w:start w:val="1"/>
+      <w:numFmt w:val="bullet"/>
+      <w:lvlText w:val=""/>
+      <w:lvlJc w:val="left"/>
+      <w:pPr>
+        <w:ind w:left="6480" w:hanging="360"/>
+      </w:pPr>
+      <w:rPr>
+        <w:rFonts w:ascii="Wingdings" w:hAnsi="Wingdings" w:hint="default"/>
+      </w:rPr>
+    </w:lvl>
+  </w:abstractNum>
+  <w:abstractNum w:abstractNumId="5" w15:restartNumberingAfterBreak="0">
     <w:nsid w:val="3E952018"/>
     <w:multiLevelType w:val="hybridMultilevel"/>
     <w:tmpl w:val="24CE38B8"/>
@@ -3562,7 +4361,7 @@
       </w:rPr>
     </w:lvl>
   </w:abstractNum>
-  <w:abstractNum w:abstractNumId="5" w15:restartNumberingAfterBreak="0">
+  <w:abstractNum w:abstractNumId="6" w15:restartNumberingAfterBreak="0">
     <w:nsid w:val="4C465BFF"/>
     <w:multiLevelType w:val="hybridMultilevel"/>
     <w:tmpl w:val="1C788596"/>
@@ -3651,7 +4450,7 @@
       </w:pPr>
     </w:lvl>
   </w:abstractNum>
-  <w:abstractNum w:abstractNumId="6" w15:restartNumberingAfterBreak="0">
+  <w:abstractNum w:abstractNumId="7" w15:restartNumberingAfterBreak="0">
     <w:nsid w:val="69605701"/>
     <w:multiLevelType w:val="hybridMultilevel"/>
     <w:tmpl w:val="0C904D82"/>
@@ -3764,7 +4563,7 @@
       </w:rPr>
     </w:lvl>
   </w:abstractNum>
-  <w:abstractNum w:abstractNumId="7" w15:restartNumberingAfterBreak="0">
+  <w:abstractNum w:abstractNumId="8" w15:restartNumberingAfterBreak="0">
     <w:nsid w:val="75841104"/>
     <w:multiLevelType w:val="hybridMultilevel"/>
     <w:tmpl w:val="F8708B34"/>
@@ -3850,7 +4649,7 @@
       </w:pPr>
     </w:lvl>
   </w:abstractNum>
-  <w:abstractNum w:abstractNumId="8" w15:restartNumberingAfterBreak="0">
+  <w:abstractNum w:abstractNumId="9" w15:restartNumberingAfterBreak="0">
     <w:nsid w:val="7D7848BD"/>
     <w:multiLevelType w:val="hybridMultilevel"/>
     <w:tmpl w:val="ECCA8D0E"/>
@@ -3963,7 +4762,7 @@
       </w:rPr>
     </w:lvl>
   </w:abstractNum>
-  <w:abstractNum w:abstractNumId="9" w15:restartNumberingAfterBreak="0">
+  <w:abstractNum w:abstractNumId="10" w15:restartNumberingAfterBreak="0">
     <w:nsid w:val="7E205C65"/>
     <w:multiLevelType w:val="hybridMultilevel"/>
     <w:tmpl w:val="AA948C58"/>
@@ -4080,31 +4879,34 @@
     <w:abstractNumId w:val="3"/>
   </w:num>
   <w:num w:numId="2">
-    <w:abstractNumId w:val="9"/>
+    <w:abstractNumId w:val="10"/>
   </w:num>
   <w:num w:numId="3">
-    <w:abstractNumId w:val="6"/>
+    <w:abstractNumId w:val="7"/>
   </w:num>
   <w:num w:numId="4">
     <w:abstractNumId w:val="1"/>
   </w:num>
   <w:num w:numId="5">
-    <w:abstractNumId w:val="5"/>
+    <w:abstractNumId w:val="6"/>
   </w:num>
   <w:num w:numId="6">
     <w:abstractNumId w:val="2"/>
   </w:num>
   <w:num w:numId="7">
-    <w:abstractNumId w:val="7"/>
+    <w:abstractNumId w:val="8"/>
   </w:num>
   <w:num w:numId="8">
     <w:abstractNumId w:val="0"/>
   </w:num>
   <w:num w:numId="9">
-    <w:abstractNumId w:val="4"/>
+    <w:abstractNumId w:val="5"/>
   </w:num>
   <w:num w:numId="10">
-    <w:abstractNumId w:val="8"/>
+    <w:abstractNumId w:val="9"/>
+  </w:num>
+  <w:num w:numId="11">
+    <w:abstractNumId w:val="4"/>
   </w:num>
 </w:numbering>
 </file>

</xml_diff>